<commit_message>
Dodane elementy etapu 2
</commit_message>
<xml_diff>
--- a/wiki/DOKUMENTACJA.docx
+++ b/wiki/DOKUMENTACJA.docx
@@ -31,8 +31,6 @@
         </w:rPr>
         <w:t>ewidencji magazynowej</w:t>
       </w:r>
-      <w:bookmarkStart w:id="0" w:name="_GoBack"/>
-      <w:bookmarkEnd w:id="0"/>
     </w:p>
     <w:p>
       <w:pPr>
@@ -432,14 +430,14 @@
     <w:tbl>
       <w:tblPr>
         <w:tblStyle w:val="rednialista1akcent1"/>
-        <w:tblW w:w="9464" w:type="dxa"/>
+        <w:tblW w:w="9180" w:type="dxa"/>
         <w:tblLayout w:type="fixed"/>
         <w:tblLook w:val="04A0" w:firstRow="1" w:lastRow="0" w:firstColumn="1" w:lastColumn="0" w:noHBand="0" w:noVBand="1"/>
       </w:tblPr>
       <w:tblGrid>
         <w:gridCol w:w="1242"/>
-        <w:gridCol w:w="3402"/>
-        <w:gridCol w:w="3261"/>
+        <w:gridCol w:w="2410"/>
+        <w:gridCol w:w="3969"/>
         <w:gridCol w:w="1559"/>
       </w:tblGrid>
       <w:tr>
@@ -472,7 +470,7 @@
         </w:tc>
         <w:tc>
           <w:tcPr>
-            <w:tcW w:w="3402" w:type="dxa"/>
+            <w:tcW w:w="2410" w:type="dxa"/>
           </w:tcPr>
           <w:p>
             <w:pPr>
@@ -497,7 +495,7 @@
         </w:tc>
         <w:tc>
           <w:tcPr>
-            <w:tcW w:w="3261" w:type="dxa"/>
+            <w:tcW w:w="3969" w:type="dxa"/>
           </w:tcPr>
           <w:p>
             <w:pPr>
@@ -573,7 +571,7 @@
         </w:tc>
         <w:tc>
           <w:tcPr>
-            <w:tcW w:w="3402" w:type="dxa"/>
+            <w:tcW w:w="2410" w:type="dxa"/>
           </w:tcPr>
           <w:p>
             <w:pPr>
@@ -594,7 +592,7 @@
         </w:tc>
         <w:tc>
           <w:tcPr>
-            <w:tcW w:w="3261" w:type="dxa"/>
+            <w:tcW w:w="3969" w:type="dxa"/>
           </w:tcPr>
           <w:p>
             <w:pPr>
@@ -659,7 +657,7 @@
         </w:tc>
         <w:tc>
           <w:tcPr>
-            <w:tcW w:w="3402" w:type="dxa"/>
+            <w:tcW w:w="2410" w:type="dxa"/>
           </w:tcPr>
           <w:p>
             <w:pPr>
@@ -680,7 +678,7 @@
         </w:tc>
         <w:tc>
           <w:tcPr>
-            <w:tcW w:w="3261" w:type="dxa"/>
+            <w:tcW w:w="3969" w:type="dxa"/>
           </w:tcPr>
           <w:p>
             <w:pPr>
@@ -748,7 +746,7 @@
         </w:tc>
         <w:tc>
           <w:tcPr>
-            <w:tcW w:w="3402" w:type="dxa"/>
+            <w:tcW w:w="2410" w:type="dxa"/>
           </w:tcPr>
           <w:p>
             <w:pPr>
@@ -769,7 +767,7 @@
         </w:tc>
         <w:tc>
           <w:tcPr>
-            <w:tcW w:w="3261" w:type="dxa"/>
+            <w:tcW w:w="3969" w:type="dxa"/>
           </w:tcPr>
           <w:p>
             <w:pPr>
@@ -834,7 +832,7 @@
         </w:tc>
         <w:tc>
           <w:tcPr>
-            <w:tcW w:w="3402" w:type="dxa"/>
+            <w:tcW w:w="2410" w:type="dxa"/>
           </w:tcPr>
           <w:p>
             <w:pPr>
@@ -855,7 +853,7 @@
         </w:tc>
         <w:tc>
           <w:tcPr>
-            <w:tcW w:w="3261" w:type="dxa"/>
+            <w:tcW w:w="3969" w:type="dxa"/>
           </w:tcPr>
           <w:p>
             <w:pPr>
@@ -899,7 +897,7 @@
       <w:tr>
         <w:trPr>
           <w:cnfStyle w:val="000000100000" w:firstRow="0" w:lastRow="0" w:firstColumn="0" w:lastColumn="0" w:oddVBand="0" w:evenVBand="0" w:oddHBand="1" w:evenHBand="0" w:firstRowFirstColumn="0" w:firstRowLastColumn="0" w:lastRowFirstColumn="0" w:lastRowLastColumn="0"/>
-          <w:trHeight w:val="1178"/>
+          <w:trHeight w:val="1464"/>
         </w:trPr>
         <w:tc>
           <w:tcPr>
@@ -925,7 +923,7 @@
         </w:tc>
         <w:tc>
           <w:tcPr>
-            <w:tcW w:w="3402" w:type="dxa"/>
+            <w:tcW w:w="2410" w:type="dxa"/>
           </w:tcPr>
           <w:p>
             <w:pPr>
@@ -946,7 +944,7 @@
         </w:tc>
         <w:tc>
           <w:tcPr>
-            <w:tcW w:w="3261" w:type="dxa"/>
+            <w:tcW w:w="3969" w:type="dxa"/>
           </w:tcPr>
           <w:p>
             <w:pPr>
@@ -1011,7 +1009,7 @@
         </w:tc>
         <w:tc>
           <w:tcPr>
-            <w:tcW w:w="3402" w:type="dxa"/>
+            <w:tcW w:w="2410" w:type="dxa"/>
           </w:tcPr>
           <w:p>
             <w:pPr>
@@ -1032,7 +1030,7 @@
         </w:tc>
         <w:tc>
           <w:tcPr>
-            <w:tcW w:w="3261" w:type="dxa"/>
+            <w:tcW w:w="3969" w:type="dxa"/>
           </w:tcPr>
           <w:p>
             <w:pPr>
@@ -1100,7 +1098,7 @@
         </w:tc>
         <w:tc>
           <w:tcPr>
-            <w:tcW w:w="3402" w:type="dxa"/>
+            <w:tcW w:w="2410" w:type="dxa"/>
           </w:tcPr>
           <w:p>
             <w:pPr>
@@ -1121,7 +1119,7 @@
         </w:tc>
         <w:tc>
           <w:tcPr>
-            <w:tcW w:w="3261" w:type="dxa"/>
+            <w:tcW w:w="3969" w:type="dxa"/>
           </w:tcPr>
           <w:p>
             <w:pPr>
@@ -1343,6 +1341,15 @@
           <w:szCs w:val="24"/>
         </w:rPr>
         <w:t>Diagram ER bazy danych</w:t>
+      </w:r>
+      <w:r>
+        <w:rPr>
+          <w:rFonts w:cs="Consolas"/>
+          <w:b/>
+          <w:sz w:val="24"/>
+          <w:szCs w:val="24"/>
+        </w:rPr>
+        <w:t xml:space="preserve"> oraz propozycje indeksów</w:t>
       </w:r>
     </w:p>
     <w:p>
@@ -1607,25 +1614,890 @@
     </w:p>
     <w:p>
       <w:pPr>
-        <w:spacing w:after="120"/>
-        <w:jc w:val="both"/>
-        <w:rPr>
-          <w:rFonts w:cs="Consolas"/>
-          <w:sz w:val="24"/>
-          <w:szCs w:val="24"/>
-        </w:rPr>
-      </w:pPr>
-    </w:p>
-    <w:p>
-      <w:pPr>
-        <w:spacing w:after="120"/>
-        <w:jc w:val="both"/>
-        <w:rPr>
-          <w:rFonts w:cs="Consolas"/>
-          <w:sz w:val="24"/>
-          <w:szCs w:val="24"/>
-        </w:rPr>
-      </w:pPr>
+        <w:pStyle w:val="Akapitzlist"/>
+        <w:numPr>
+          <w:ilvl w:val="0"/>
+          <w:numId w:val="2"/>
+        </w:numPr>
+        <w:spacing w:after="120"/>
+        <w:ind w:left="284"/>
+        <w:jc w:val="both"/>
+        <w:rPr>
+          <w:rFonts w:cs="Consolas"/>
+          <w:b/>
+          <w:sz w:val="24"/>
+          <w:szCs w:val="24"/>
+        </w:rPr>
+      </w:pPr>
+      <w:r>
+        <w:rPr>
+          <w:rFonts w:cs="Consolas"/>
+          <w:b/>
+          <w:sz w:val="24"/>
+          <w:szCs w:val="24"/>
+        </w:rPr>
+        <w:t>Hierarchia menu</w:t>
+      </w:r>
+    </w:p>
+    <w:p>
+      <w:pPr>
+        <w:spacing w:after="120"/>
+        <w:ind w:left="284"/>
+        <w:jc w:val="both"/>
+        <w:rPr>
+          <w:rFonts w:cs="Consolas"/>
+          <w:sz w:val="24"/>
+          <w:szCs w:val="24"/>
+        </w:rPr>
+      </w:pPr>
+      <w:r>
+        <w:rPr>
+          <w:rFonts w:cs="Consolas"/>
+          <w:sz w:val="24"/>
+          <w:szCs w:val="24"/>
+        </w:rPr>
+        <w:t>Menu aplikacji składać się będzie z następujących podmenu:</w:t>
+      </w:r>
+    </w:p>
+    <w:p>
+      <w:pPr>
+        <w:pStyle w:val="Akapitzlist"/>
+        <w:numPr>
+          <w:ilvl w:val="0"/>
+          <w:numId w:val="4"/>
+        </w:numPr>
+        <w:spacing w:after="120"/>
+        <w:jc w:val="both"/>
+        <w:rPr>
+          <w:rFonts w:cs="Consolas"/>
+          <w:sz w:val="24"/>
+          <w:szCs w:val="24"/>
+        </w:rPr>
+      </w:pPr>
+      <w:r>
+        <w:rPr>
+          <w:rFonts w:cs="Consolas"/>
+          <w:sz w:val="24"/>
+          <w:szCs w:val="24"/>
+        </w:rPr>
+        <w:t>Plik</w:t>
+      </w:r>
+      <w:r>
+        <w:rPr>
+          <w:rFonts w:cs="Consolas"/>
+          <w:sz w:val="24"/>
+          <w:szCs w:val="24"/>
+        </w:rPr>
+        <w:t>:</w:t>
+      </w:r>
+    </w:p>
+    <w:p>
+      <w:pPr>
+        <w:pStyle w:val="Akapitzlist"/>
+        <w:numPr>
+          <w:ilvl w:val="1"/>
+          <w:numId w:val="4"/>
+        </w:numPr>
+        <w:spacing w:after="120"/>
+        <w:jc w:val="both"/>
+        <w:rPr>
+          <w:rFonts w:cs="Consolas"/>
+          <w:sz w:val="24"/>
+          <w:szCs w:val="24"/>
+        </w:rPr>
+      </w:pPr>
+      <w:r>
+        <w:rPr>
+          <w:rFonts w:cs="Consolas"/>
+          <w:sz w:val="24"/>
+          <w:szCs w:val="24"/>
+        </w:rPr>
+        <w:t>Zapisz parametry połączenia</w:t>
+      </w:r>
+    </w:p>
+    <w:p>
+      <w:pPr>
+        <w:pStyle w:val="Akapitzlist"/>
+        <w:numPr>
+          <w:ilvl w:val="1"/>
+          <w:numId w:val="4"/>
+        </w:numPr>
+        <w:spacing w:after="120"/>
+        <w:jc w:val="both"/>
+        <w:rPr>
+          <w:rFonts w:cs="Consolas"/>
+          <w:sz w:val="24"/>
+          <w:szCs w:val="24"/>
+        </w:rPr>
+      </w:pPr>
+      <w:r>
+        <w:rPr>
+          <w:rFonts w:cs="Consolas"/>
+          <w:sz w:val="24"/>
+          <w:szCs w:val="24"/>
+        </w:rPr>
+        <w:t>Wczytaj parametry połączenia</w:t>
+      </w:r>
+    </w:p>
+    <w:p>
+      <w:pPr>
+        <w:pStyle w:val="Akapitzlist"/>
+        <w:numPr>
+          <w:ilvl w:val="1"/>
+          <w:numId w:val="4"/>
+        </w:numPr>
+        <w:spacing w:after="120"/>
+        <w:jc w:val="both"/>
+        <w:rPr>
+          <w:rFonts w:cs="Consolas"/>
+          <w:sz w:val="24"/>
+          <w:szCs w:val="24"/>
+        </w:rPr>
+      </w:pPr>
+      <w:r>
+        <w:rPr>
+          <w:rFonts w:cs="Consolas"/>
+          <w:sz w:val="24"/>
+          <w:szCs w:val="24"/>
+        </w:rPr>
+        <w:t>Zapisz widok do pliku HTML</w:t>
+      </w:r>
+    </w:p>
+    <w:p>
+      <w:pPr>
+        <w:pStyle w:val="Akapitzlist"/>
+        <w:numPr>
+          <w:ilvl w:val="1"/>
+          <w:numId w:val="4"/>
+        </w:numPr>
+        <w:spacing w:after="120"/>
+        <w:jc w:val="both"/>
+        <w:rPr>
+          <w:rFonts w:cs="Consolas"/>
+          <w:sz w:val="24"/>
+          <w:szCs w:val="24"/>
+        </w:rPr>
+      </w:pPr>
+      <w:r>
+        <w:rPr>
+          <w:rFonts w:cs="Consolas"/>
+          <w:sz w:val="24"/>
+          <w:szCs w:val="24"/>
+        </w:rPr>
+        <w:t>Zakończ</w:t>
+      </w:r>
+    </w:p>
+    <w:p>
+      <w:pPr>
+        <w:spacing w:after="120"/>
+        <w:ind w:left="1004"/>
+        <w:jc w:val="both"/>
+        <w:rPr>
+          <w:rFonts w:cs="Consolas"/>
+          <w:sz w:val="24"/>
+          <w:szCs w:val="24"/>
+        </w:rPr>
+      </w:pPr>
+      <w:r>
+        <w:rPr>
+          <w:rFonts w:cs="Consolas"/>
+          <w:sz w:val="24"/>
+          <w:szCs w:val="24"/>
+        </w:rPr>
+        <w:t>Podstawową funkcjonalnością menu plik jest możliwość wyeksportowania parametrów połączenia do pliku oraz zapis aktualnie widocznej tabeli jako HTML.</w:t>
+      </w:r>
+    </w:p>
+    <w:p>
+      <w:pPr>
+        <w:pStyle w:val="Akapitzlist"/>
+        <w:numPr>
+          <w:ilvl w:val="0"/>
+          <w:numId w:val="4"/>
+        </w:numPr>
+        <w:spacing w:after="120"/>
+        <w:jc w:val="both"/>
+        <w:rPr>
+          <w:rFonts w:cs="Consolas"/>
+          <w:sz w:val="24"/>
+          <w:szCs w:val="24"/>
+        </w:rPr>
+      </w:pPr>
+      <w:r>
+        <w:rPr>
+          <w:rFonts w:cs="Consolas"/>
+          <w:sz w:val="24"/>
+          <w:szCs w:val="24"/>
+        </w:rPr>
+        <w:lastRenderedPageBreak/>
+        <w:t>Baza danych:</w:t>
+      </w:r>
+    </w:p>
+    <w:p>
+      <w:pPr>
+        <w:pStyle w:val="Akapitzlist"/>
+        <w:numPr>
+          <w:ilvl w:val="1"/>
+          <w:numId w:val="4"/>
+        </w:numPr>
+        <w:spacing w:after="120"/>
+        <w:jc w:val="both"/>
+        <w:rPr>
+          <w:rFonts w:cs="Consolas"/>
+          <w:sz w:val="24"/>
+          <w:szCs w:val="24"/>
+        </w:rPr>
+      </w:pPr>
+      <w:r>
+        <w:rPr>
+          <w:rFonts w:cs="Consolas"/>
+          <w:sz w:val="24"/>
+          <w:szCs w:val="24"/>
+        </w:rPr>
+        <w:t>Ustaw dane połączenia</w:t>
+      </w:r>
+    </w:p>
+    <w:p>
+      <w:pPr>
+        <w:pStyle w:val="Akapitzlist"/>
+        <w:numPr>
+          <w:ilvl w:val="1"/>
+          <w:numId w:val="4"/>
+        </w:numPr>
+        <w:spacing w:after="120"/>
+        <w:jc w:val="both"/>
+        <w:rPr>
+          <w:rFonts w:cs="Consolas"/>
+          <w:sz w:val="24"/>
+          <w:szCs w:val="24"/>
+        </w:rPr>
+      </w:pPr>
+      <w:r>
+        <w:rPr>
+          <w:rFonts w:cs="Consolas"/>
+          <w:sz w:val="24"/>
+          <w:szCs w:val="24"/>
+        </w:rPr>
+        <w:t>Połącz</w:t>
+      </w:r>
+    </w:p>
+    <w:p>
+      <w:pPr>
+        <w:pStyle w:val="Akapitzlist"/>
+        <w:numPr>
+          <w:ilvl w:val="1"/>
+          <w:numId w:val="4"/>
+        </w:numPr>
+        <w:spacing w:after="120"/>
+        <w:jc w:val="both"/>
+        <w:rPr>
+          <w:rFonts w:cs="Consolas"/>
+          <w:sz w:val="24"/>
+          <w:szCs w:val="24"/>
+        </w:rPr>
+      </w:pPr>
+      <w:r>
+        <w:rPr>
+          <w:rFonts w:cs="Consolas"/>
+          <w:sz w:val="24"/>
+          <w:szCs w:val="24"/>
+        </w:rPr>
+        <w:t>Rozłącz</w:t>
+      </w:r>
+    </w:p>
+    <w:p>
+      <w:pPr>
+        <w:spacing w:after="120"/>
+        <w:ind w:left="1004"/>
+        <w:jc w:val="both"/>
+        <w:rPr>
+          <w:rFonts w:cs="Consolas"/>
+          <w:sz w:val="24"/>
+          <w:szCs w:val="24"/>
+        </w:rPr>
+      </w:pPr>
+      <w:r>
+        <w:rPr>
+          <w:rFonts w:cs="Consolas"/>
+          <w:sz w:val="24"/>
+          <w:szCs w:val="24"/>
+        </w:rPr>
+        <w:t>Aby umożliwić użytkownikowi zmianę parametrów połączenia z bazą danych w prosty sposób.</w:t>
+      </w:r>
+    </w:p>
+    <w:p>
+      <w:pPr>
+        <w:spacing w:after="120"/>
+        <w:ind w:left="1004"/>
+        <w:jc w:val="both"/>
+        <w:rPr>
+          <w:rFonts w:cs="Consolas"/>
+          <w:sz w:val="24"/>
+          <w:szCs w:val="24"/>
+        </w:rPr>
+      </w:pPr>
+    </w:p>
+    <w:p>
+      <w:pPr>
+        <w:pStyle w:val="Akapitzlist"/>
+        <w:numPr>
+          <w:ilvl w:val="0"/>
+          <w:numId w:val="4"/>
+        </w:numPr>
+        <w:spacing w:after="120"/>
+        <w:jc w:val="both"/>
+        <w:rPr>
+          <w:rFonts w:cs="Consolas"/>
+          <w:sz w:val="24"/>
+          <w:szCs w:val="24"/>
+        </w:rPr>
+      </w:pPr>
+      <w:r>
+        <w:rPr>
+          <w:rFonts w:cs="Consolas"/>
+          <w:sz w:val="24"/>
+          <w:szCs w:val="24"/>
+        </w:rPr>
+        <w:t>Zarządzaj:</w:t>
+      </w:r>
+    </w:p>
+    <w:p>
+      <w:pPr>
+        <w:pStyle w:val="Akapitzlist"/>
+        <w:numPr>
+          <w:ilvl w:val="1"/>
+          <w:numId w:val="4"/>
+        </w:numPr>
+        <w:spacing w:after="120"/>
+        <w:jc w:val="both"/>
+        <w:rPr>
+          <w:rFonts w:cs="Consolas"/>
+          <w:sz w:val="24"/>
+          <w:szCs w:val="24"/>
+        </w:rPr>
+      </w:pPr>
+      <w:r>
+        <w:rPr>
+          <w:rFonts w:cs="Consolas"/>
+          <w:sz w:val="24"/>
+          <w:szCs w:val="24"/>
+        </w:rPr>
+        <w:t>Zamówienia wejściowe</w:t>
+      </w:r>
+    </w:p>
+    <w:p>
+      <w:pPr>
+        <w:pStyle w:val="Akapitzlist"/>
+        <w:numPr>
+          <w:ilvl w:val="1"/>
+          <w:numId w:val="4"/>
+        </w:numPr>
+        <w:spacing w:after="120"/>
+        <w:jc w:val="both"/>
+        <w:rPr>
+          <w:rFonts w:cs="Consolas"/>
+          <w:sz w:val="24"/>
+          <w:szCs w:val="24"/>
+        </w:rPr>
+      </w:pPr>
+      <w:r>
+        <w:rPr>
+          <w:rFonts w:cs="Consolas"/>
+          <w:sz w:val="24"/>
+          <w:szCs w:val="24"/>
+        </w:rPr>
+        <w:t>Zamówienia wyjściowe</w:t>
+      </w:r>
+    </w:p>
+    <w:p>
+      <w:pPr>
+        <w:pStyle w:val="Akapitzlist"/>
+        <w:numPr>
+          <w:ilvl w:val="1"/>
+          <w:numId w:val="4"/>
+        </w:numPr>
+        <w:spacing w:after="120"/>
+        <w:jc w:val="both"/>
+        <w:rPr>
+          <w:rFonts w:cs="Consolas"/>
+          <w:sz w:val="24"/>
+          <w:szCs w:val="24"/>
+        </w:rPr>
+      </w:pPr>
+      <w:r>
+        <w:rPr>
+          <w:rFonts w:cs="Consolas"/>
+          <w:sz w:val="24"/>
+          <w:szCs w:val="24"/>
+        </w:rPr>
+        <w:t>Kategorie</w:t>
+      </w:r>
+    </w:p>
+    <w:p>
+      <w:pPr>
+        <w:pStyle w:val="Akapitzlist"/>
+        <w:numPr>
+          <w:ilvl w:val="1"/>
+          <w:numId w:val="4"/>
+        </w:numPr>
+        <w:spacing w:after="120"/>
+        <w:jc w:val="both"/>
+        <w:rPr>
+          <w:rFonts w:cs="Consolas"/>
+          <w:sz w:val="24"/>
+          <w:szCs w:val="24"/>
+        </w:rPr>
+      </w:pPr>
+      <w:r>
+        <w:rPr>
+          <w:rFonts w:cs="Consolas"/>
+          <w:sz w:val="24"/>
+          <w:szCs w:val="24"/>
+        </w:rPr>
+        <w:t>Części</w:t>
+      </w:r>
+    </w:p>
+    <w:p>
+      <w:pPr>
+        <w:pStyle w:val="Akapitzlist"/>
+        <w:numPr>
+          <w:ilvl w:val="1"/>
+          <w:numId w:val="4"/>
+        </w:numPr>
+        <w:spacing w:after="120"/>
+        <w:jc w:val="both"/>
+        <w:rPr>
+          <w:rFonts w:cs="Consolas"/>
+          <w:sz w:val="24"/>
+          <w:szCs w:val="24"/>
+        </w:rPr>
+      </w:pPr>
+      <w:r>
+        <w:rPr>
+          <w:rFonts w:cs="Consolas"/>
+          <w:sz w:val="24"/>
+          <w:szCs w:val="24"/>
+        </w:rPr>
+        <w:t>Lokalizacje</w:t>
+      </w:r>
+    </w:p>
+    <w:p>
+      <w:pPr>
+        <w:pStyle w:val="Akapitzlist"/>
+        <w:numPr>
+          <w:ilvl w:val="1"/>
+          <w:numId w:val="4"/>
+        </w:numPr>
+        <w:spacing w:after="120"/>
+        <w:jc w:val="both"/>
+        <w:rPr>
+          <w:rFonts w:cs="Consolas"/>
+          <w:sz w:val="24"/>
+          <w:szCs w:val="24"/>
+        </w:rPr>
+      </w:pPr>
+      <w:r>
+        <w:rPr>
+          <w:rFonts w:cs="Consolas"/>
+          <w:sz w:val="24"/>
+          <w:szCs w:val="24"/>
+        </w:rPr>
+        <w:t>Osoby:</w:t>
+      </w:r>
+    </w:p>
+    <w:p>
+      <w:pPr>
+        <w:pStyle w:val="Akapitzlist"/>
+        <w:numPr>
+          <w:ilvl w:val="2"/>
+          <w:numId w:val="4"/>
+        </w:numPr>
+        <w:spacing w:after="120"/>
+        <w:jc w:val="both"/>
+        <w:rPr>
+          <w:rFonts w:cs="Consolas"/>
+          <w:sz w:val="24"/>
+          <w:szCs w:val="24"/>
+        </w:rPr>
+      </w:pPr>
+      <w:r>
+        <w:rPr>
+          <w:rFonts w:cs="Consolas"/>
+          <w:sz w:val="24"/>
+          <w:szCs w:val="24"/>
+        </w:rPr>
+        <w:t>Pracownicy</w:t>
+      </w:r>
+    </w:p>
+    <w:p>
+      <w:pPr>
+        <w:pStyle w:val="Akapitzlist"/>
+        <w:numPr>
+          <w:ilvl w:val="2"/>
+          <w:numId w:val="4"/>
+        </w:numPr>
+        <w:spacing w:after="120"/>
+        <w:jc w:val="both"/>
+        <w:rPr>
+          <w:rFonts w:cs="Consolas"/>
+          <w:sz w:val="24"/>
+          <w:szCs w:val="24"/>
+        </w:rPr>
+      </w:pPr>
+      <w:r>
+        <w:rPr>
+          <w:rFonts w:cs="Consolas"/>
+          <w:sz w:val="24"/>
+          <w:szCs w:val="24"/>
+        </w:rPr>
+        <w:t>Klienci</w:t>
+      </w:r>
+    </w:p>
+    <w:p>
+      <w:pPr>
+        <w:pStyle w:val="Akapitzlist"/>
+        <w:numPr>
+          <w:ilvl w:val="2"/>
+          <w:numId w:val="4"/>
+        </w:numPr>
+        <w:spacing w:after="120"/>
+        <w:jc w:val="both"/>
+        <w:rPr>
+          <w:rFonts w:cs="Consolas"/>
+          <w:sz w:val="24"/>
+          <w:szCs w:val="24"/>
+        </w:rPr>
+      </w:pPr>
+      <w:r>
+        <w:rPr>
+          <w:rFonts w:cs="Consolas"/>
+          <w:sz w:val="24"/>
+          <w:szCs w:val="24"/>
+        </w:rPr>
+        <w:t>Dostawcy</w:t>
+      </w:r>
+    </w:p>
+    <w:p>
+      <w:pPr>
+        <w:spacing w:after="120"/>
+        <w:ind w:left="993"/>
+        <w:jc w:val="both"/>
+        <w:rPr>
+          <w:rFonts w:cs="Consolas"/>
+          <w:sz w:val="24"/>
+          <w:szCs w:val="24"/>
+        </w:rPr>
+      </w:pPr>
+      <w:r>
+        <w:rPr>
+          <w:rFonts w:cs="Consolas"/>
+          <w:sz w:val="24"/>
+          <w:szCs w:val="24"/>
+        </w:rPr>
+        <w:t>Jest to kompleksowe menu służące do realizacji podstawowych funkcjonalności programu. Każda z opcji wyświetla na ekranie odpowiedni ekran, charakterystyczne dla siebie GUI, umożliwiające dodanie, usunięcie oraz modyfikację poszczególnych elementów.</w:t>
+      </w:r>
+    </w:p>
+    <w:p>
+      <w:pPr>
+        <w:pStyle w:val="Akapitzlist"/>
+        <w:numPr>
+          <w:ilvl w:val="0"/>
+          <w:numId w:val="4"/>
+        </w:numPr>
+        <w:spacing w:after="120"/>
+        <w:jc w:val="both"/>
+        <w:rPr>
+          <w:rFonts w:cs="Consolas"/>
+          <w:sz w:val="24"/>
+          <w:szCs w:val="24"/>
+        </w:rPr>
+      </w:pPr>
+      <w:r>
+        <w:rPr>
+          <w:rFonts w:cs="Consolas"/>
+          <w:sz w:val="24"/>
+          <w:szCs w:val="24"/>
+        </w:rPr>
+        <w:t>Raporty:</w:t>
+      </w:r>
+    </w:p>
+    <w:p>
+      <w:pPr>
+        <w:pStyle w:val="Akapitzlist"/>
+        <w:numPr>
+          <w:ilvl w:val="1"/>
+          <w:numId w:val="4"/>
+        </w:numPr>
+        <w:spacing w:after="120"/>
+        <w:jc w:val="both"/>
+        <w:rPr>
+          <w:rFonts w:cs="Consolas"/>
+          <w:sz w:val="24"/>
+          <w:szCs w:val="24"/>
+        </w:rPr>
+      </w:pPr>
+      <w:r>
+        <w:rPr>
+          <w:rFonts w:cs="Consolas"/>
+          <w:sz w:val="24"/>
+          <w:szCs w:val="24"/>
+        </w:rPr>
+        <w:t>Zamówienia zrealizowane</w:t>
+      </w:r>
+    </w:p>
+    <w:p>
+      <w:pPr>
+        <w:pStyle w:val="Akapitzlist"/>
+        <w:numPr>
+          <w:ilvl w:val="1"/>
+          <w:numId w:val="4"/>
+        </w:numPr>
+        <w:spacing w:after="120"/>
+        <w:jc w:val="both"/>
+        <w:rPr>
+          <w:rFonts w:cs="Consolas"/>
+          <w:sz w:val="24"/>
+          <w:szCs w:val="24"/>
+        </w:rPr>
+      </w:pPr>
+      <w:r>
+        <w:rPr>
+          <w:rFonts w:cs="Consolas"/>
+          <w:sz w:val="24"/>
+          <w:szCs w:val="24"/>
+        </w:rPr>
+        <w:t>Zamówienia oczekujące na realizację</w:t>
+      </w:r>
+    </w:p>
+    <w:p>
+      <w:pPr>
+        <w:pStyle w:val="Akapitzlist"/>
+        <w:numPr>
+          <w:ilvl w:val="1"/>
+          <w:numId w:val="4"/>
+        </w:numPr>
+        <w:spacing w:after="120"/>
+        <w:jc w:val="both"/>
+        <w:rPr>
+          <w:rFonts w:cs="Consolas"/>
+          <w:sz w:val="24"/>
+          <w:szCs w:val="24"/>
+        </w:rPr>
+      </w:pPr>
+      <w:r>
+        <w:rPr>
+          <w:rFonts w:cs="Consolas"/>
+          <w:sz w:val="24"/>
+          <w:szCs w:val="24"/>
+        </w:rPr>
+        <w:t>Faktura zamówienia</w:t>
+      </w:r>
+    </w:p>
+    <w:p>
+      <w:pPr>
+        <w:pStyle w:val="Akapitzlist"/>
+        <w:numPr>
+          <w:ilvl w:val="1"/>
+          <w:numId w:val="4"/>
+        </w:numPr>
+        <w:spacing w:after="120"/>
+        <w:jc w:val="both"/>
+        <w:rPr>
+          <w:rFonts w:cs="Consolas"/>
+          <w:sz w:val="24"/>
+          <w:szCs w:val="24"/>
+        </w:rPr>
+      </w:pPr>
+      <w:r>
+        <w:rPr>
+          <w:rFonts w:cs="Consolas"/>
+          <w:sz w:val="24"/>
+          <w:szCs w:val="24"/>
+        </w:rPr>
+        <w:t>Wykaz dostawców</w:t>
+      </w:r>
+    </w:p>
+    <w:p>
+      <w:pPr>
+        <w:pStyle w:val="Akapitzlist"/>
+        <w:numPr>
+          <w:ilvl w:val="1"/>
+          <w:numId w:val="4"/>
+        </w:numPr>
+        <w:spacing w:after="120"/>
+        <w:jc w:val="both"/>
+        <w:rPr>
+          <w:rFonts w:cs="Consolas"/>
+          <w:sz w:val="24"/>
+          <w:szCs w:val="24"/>
+        </w:rPr>
+      </w:pPr>
+      <w:r>
+        <w:rPr>
+          <w:rFonts w:cs="Consolas"/>
+          <w:sz w:val="24"/>
+          <w:szCs w:val="24"/>
+        </w:rPr>
+        <w:t>Obroty dla lokalizacji</w:t>
+      </w:r>
+    </w:p>
+    <w:p>
+      <w:pPr>
+        <w:spacing w:after="120"/>
+        <w:ind w:left="1004"/>
+        <w:jc w:val="both"/>
+        <w:rPr>
+          <w:rFonts w:cs="Consolas"/>
+          <w:sz w:val="24"/>
+          <w:szCs w:val="24"/>
+        </w:rPr>
+      </w:pPr>
+      <w:r>
+        <w:rPr>
+          <w:rFonts w:cs="Consolas"/>
+          <w:sz w:val="24"/>
+          <w:szCs w:val="24"/>
+        </w:rPr>
+        <w:t>Podmenu raportowe zawiera podstawowe i najczęściej wykorzystywane raporty dzienne i miesięczne. W zależności od wymagań użytkownika istnieje możliwość prostego dodawania nowych raportów do menu.</w:t>
+      </w:r>
+    </w:p>
+    <w:p>
+      <w:pPr>
+        <w:spacing w:after="120"/>
+        <w:jc w:val="both"/>
+        <w:rPr>
+          <w:rFonts w:cs="Consolas"/>
+          <w:sz w:val="24"/>
+          <w:szCs w:val="24"/>
+        </w:rPr>
+      </w:pPr>
+    </w:p>
+    <w:p>
+      <w:pPr>
+        <w:pStyle w:val="Akapitzlist"/>
+        <w:numPr>
+          <w:ilvl w:val="0"/>
+          <w:numId w:val="2"/>
+        </w:numPr>
+        <w:spacing w:after="120"/>
+        <w:ind w:left="426" w:hanging="426"/>
+        <w:jc w:val="both"/>
+        <w:rPr>
+          <w:rFonts w:cs="Consolas"/>
+          <w:b/>
+          <w:sz w:val="24"/>
+          <w:szCs w:val="24"/>
+        </w:rPr>
+      </w:pPr>
+      <w:r>
+        <w:rPr>
+          <w:rFonts w:cs="Consolas"/>
+          <w:b/>
+          <w:sz w:val="24"/>
+          <w:szCs w:val="24"/>
+        </w:rPr>
+        <w:t>Szkielet aplikacji –</w:t>
+      </w:r>
+      <w:r>
+        <w:rPr>
+          <w:rFonts w:cs="Consolas"/>
+          <w:b/>
+          <w:sz w:val="24"/>
+          <w:szCs w:val="24"/>
+        </w:rPr>
+        <w:t xml:space="preserve"> podział na</w:t>
+      </w:r>
+      <w:bookmarkStart w:id="0" w:name="_GoBack"/>
+      <w:bookmarkEnd w:id="0"/>
+      <w:r>
+        <w:rPr>
+          <w:rFonts w:cs="Consolas"/>
+          <w:b/>
+          <w:sz w:val="24"/>
+          <w:szCs w:val="24"/>
+        </w:rPr>
+        <w:t xml:space="preserve"> moduły</w:t>
+      </w:r>
+    </w:p>
+    <w:p>
+      <w:pPr>
+        <w:pStyle w:val="Akapitzlist"/>
+        <w:numPr>
+          <w:ilvl w:val="0"/>
+          <w:numId w:val="2"/>
+        </w:numPr>
+        <w:spacing w:after="120"/>
+        <w:ind w:left="426" w:hanging="426"/>
+        <w:jc w:val="both"/>
+        <w:rPr>
+          <w:rFonts w:cs="Consolas"/>
+          <w:b/>
+          <w:sz w:val="24"/>
+          <w:szCs w:val="24"/>
+        </w:rPr>
+      </w:pPr>
+      <w:r>
+        <w:rPr>
+          <w:rFonts w:cs="Consolas"/>
+          <w:b/>
+          <w:sz w:val="24"/>
+          <w:szCs w:val="24"/>
+        </w:rPr>
+        <w:t>Określenie sposobu realizacji wymuszanie integralności danych (w definicji tabel i programowo) z uzasadnieniem decyzji</w:t>
+      </w:r>
+    </w:p>
+    <w:p>
+      <w:pPr>
+        <w:pStyle w:val="Akapitzlist"/>
+        <w:numPr>
+          <w:ilvl w:val="0"/>
+          <w:numId w:val="2"/>
+        </w:numPr>
+        <w:spacing w:after="120"/>
+        <w:ind w:left="426" w:hanging="426"/>
+        <w:jc w:val="both"/>
+        <w:rPr>
+          <w:rFonts w:cs="Consolas"/>
+          <w:b/>
+          <w:sz w:val="24"/>
+          <w:szCs w:val="24"/>
+        </w:rPr>
+      </w:pPr>
+      <w:r>
+        <w:rPr>
+          <w:rFonts w:cs="Consolas"/>
+          <w:b/>
+          <w:sz w:val="24"/>
+          <w:szCs w:val="24"/>
+        </w:rPr>
+        <w:t>Opis transakcji dla modułu X</w:t>
+      </w:r>
+    </w:p>
+    <w:p>
+      <w:pPr>
+        <w:pStyle w:val="Akapitzlist"/>
+        <w:numPr>
+          <w:ilvl w:val="0"/>
+          <w:numId w:val="2"/>
+        </w:numPr>
+        <w:spacing w:after="120"/>
+        <w:ind w:left="426" w:hanging="426"/>
+        <w:jc w:val="both"/>
+        <w:rPr>
+          <w:rFonts w:cs="Consolas"/>
+          <w:b/>
+          <w:sz w:val="24"/>
+          <w:szCs w:val="24"/>
+        </w:rPr>
+      </w:pPr>
+      <w:r>
+        <w:rPr>
+          <w:rFonts w:cs="Consolas"/>
+          <w:b/>
+          <w:sz w:val="24"/>
+          <w:szCs w:val="24"/>
+        </w:rPr>
+        <w:t>Projekt GUI dla modułu X</w:t>
+      </w:r>
     </w:p>
     <w:sectPr>
       <w:footerReference w:type="default" r:id="rId12"/>
@@ -1806,7 +2678,7 @@
         <w:b/>
       </w:rPr>
     </w:lvl>
-    <w:lvl w:ilvl="1" w:tplc="04150003" w:tentative="1">
+    <w:lvl w:ilvl="1" w:tplc="04150003">
       <w:start w:val="1"/>
       <w:numFmt w:val="bullet"/>
       <w:lvlText w:val="o"/>
@@ -1818,7 +2690,7 @@
         <w:rFonts w:ascii="Courier New" w:hAnsi="Courier New" w:hint="default"/>
       </w:rPr>
     </w:lvl>
-    <w:lvl w:ilvl="2" w:tplc="04150005" w:tentative="1">
+    <w:lvl w:ilvl="2" w:tplc="04150005">
       <w:start w:val="1"/>
       <w:numFmt w:val="bullet"/>
       <w:lvlText w:val=""/>
@@ -1904,6 +2776,120 @@
     </w:lvl>
   </w:abstractNum>
   <w:abstractNum w:abstractNumId="2">
+    <w:nsid w:val="2A5D63F8"/>
+    <w:multiLevelType w:val="hybridMultilevel"/>
+    <w:tmpl w:val="DA5C8306"/>
+    <w:lvl w:ilvl="0" w:tplc="93EA0AA4">
+      <w:start w:val="1"/>
+      <w:numFmt w:val="bullet"/>
+      <w:lvlText w:val=""/>
+      <w:lvlJc w:val="left"/>
+      <w:pPr>
+        <w:ind w:left="928" w:hanging="360"/>
+      </w:pPr>
+      <w:rPr>
+        <w:rFonts w:ascii="Symbol" w:eastAsiaTheme="minorHAnsi" w:hAnsi="Symbol" w:cs="Consolas" w:hint="default"/>
+        <w:b/>
+      </w:rPr>
+    </w:lvl>
+    <w:lvl w:ilvl="1" w:tplc="04150003" w:tentative="1">
+      <w:start w:val="1"/>
+      <w:numFmt w:val="bullet"/>
+      <w:lvlText w:val="o"/>
+      <w:lvlJc w:val="left"/>
+      <w:pPr>
+        <w:ind w:left="1724" w:hanging="360"/>
+      </w:pPr>
+      <w:rPr>
+        <w:rFonts w:ascii="Courier New" w:hAnsi="Courier New" w:cs="Courier New" w:hint="default"/>
+      </w:rPr>
+    </w:lvl>
+    <w:lvl w:ilvl="2" w:tplc="04150005" w:tentative="1">
+      <w:start w:val="1"/>
+      <w:numFmt w:val="bullet"/>
+      <w:lvlText w:val=""/>
+      <w:lvlJc w:val="left"/>
+      <w:pPr>
+        <w:ind w:left="2444" w:hanging="360"/>
+      </w:pPr>
+      <w:rPr>
+        <w:rFonts w:ascii="Wingdings" w:hAnsi="Wingdings" w:hint="default"/>
+      </w:rPr>
+    </w:lvl>
+    <w:lvl w:ilvl="3" w:tplc="04150001" w:tentative="1">
+      <w:start w:val="1"/>
+      <w:numFmt w:val="bullet"/>
+      <w:lvlText w:val=""/>
+      <w:lvlJc w:val="left"/>
+      <w:pPr>
+        <w:ind w:left="3164" w:hanging="360"/>
+      </w:pPr>
+      <w:rPr>
+        <w:rFonts w:ascii="Symbol" w:hAnsi="Symbol" w:hint="default"/>
+      </w:rPr>
+    </w:lvl>
+    <w:lvl w:ilvl="4" w:tplc="04150003" w:tentative="1">
+      <w:start w:val="1"/>
+      <w:numFmt w:val="bullet"/>
+      <w:lvlText w:val="o"/>
+      <w:lvlJc w:val="left"/>
+      <w:pPr>
+        <w:ind w:left="3884" w:hanging="360"/>
+      </w:pPr>
+      <w:rPr>
+        <w:rFonts w:ascii="Courier New" w:hAnsi="Courier New" w:cs="Courier New" w:hint="default"/>
+      </w:rPr>
+    </w:lvl>
+    <w:lvl w:ilvl="5" w:tplc="04150005" w:tentative="1">
+      <w:start w:val="1"/>
+      <w:numFmt w:val="bullet"/>
+      <w:lvlText w:val=""/>
+      <w:lvlJc w:val="left"/>
+      <w:pPr>
+        <w:ind w:left="4604" w:hanging="360"/>
+      </w:pPr>
+      <w:rPr>
+        <w:rFonts w:ascii="Wingdings" w:hAnsi="Wingdings" w:hint="default"/>
+      </w:rPr>
+    </w:lvl>
+    <w:lvl w:ilvl="6" w:tplc="04150001" w:tentative="1">
+      <w:start w:val="1"/>
+      <w:numFmt w:val="bullet"/>
+      <w:lvlText w:val=""/>
+      <w:lvlJc w:val="left"/>
+      <w:pPr>
+        <w:ind w:left="5324" w:hanging="360"/>
+      </w:pPr>
+      <w:rPr>
+        <w:rFonts w:ascii="Symbol" w:hAnsi="Symbol" w:hint="default"/>
+      </w:rPr>
+    </w:lvl>
+    <w:lvl w:ilvl="7" w:tplc="04150003" w:tentative="1">
+      <w:start w:val="1"/>
+      <w:numFmt w:val="bullet"/>
+      <w:lvlText w:val="o"/>
+      <w:lvlJc w:val="left"/>
+      <w:pPr>
+        <w:ind w:left="6044" w:hanging="360"/>
+      </w:pPr>
+      <w:rPr>
+        <w:rFonts w:ascii="Courier New" w:hAnsi="Courier New" w:cs="Courier New" w:hint="default"/>
+      </w:rPr>
+    </w:lvl>
+    <w:lvl w:ilvl="8" w:tplc="04150005" w:tentative="1">
+      <w:start w:val="1"/>
+      <w:numFmt w:val="bullet"/>
+      <w:lvlText w:val=""/>
+      <w:lvlJc w:val="left"/>
+      <w:pPr>
+        <w:ind w:left="6764" w:hanging="360"/>
+      </w:pPr>
+      <w:rPr>
+        <w:rFonts w:ascii="Wingdings" w:hAnsi="Wingdings" w:hint="default"/>
+      </w:rPr>
+    </w:lvl>
+  </w:abstractNum>
+  <w:abstractNum w:abstractNumId="3">
     <w:nsid w:val="32662AE5"/>
     <w:multiLevelType w:val="hybridMultilevel"/>
     <w:tmpl w:val="91B668E0"/>
@@ -1992,7 +2978,7 @@
       </w:pPr>
     </w:lvl>
   </w:abstractNum>
-  <w:abstractNum w:abstractNumId="3">
+  <w:abstractNum w:abstractNumId="4">
     <w:nsid w:val="6A923B21"/>
     <w:multiLevelType w:val="hybridMultilevel"/>
     <w:tmpl w:val="29D404F2"/>
@@ -2082,16 +3068,19 @@
     </w:lvl>
   </w:abstractNum>
   <w:num w:numId="1">
-    <w:abstractNumId w:val="3"/>
+    <w:abstractNumId w:val="4"/>
   </w:num>
   <w:num w:numId="2">
     <w:abstractNumId w:val="0"/>
   </w:num>
   <w:num w:numId="3">
-    <w:abstractNumId w:val="2"/>
+    <w:abstractNumId w:val="3"/>
   </w:num>
   <w:num w:numId="4">
     <w:abstractNumId w:val="1"/>
+  </w:num>
+  <w:num w:numId="5">
+    <w:abstractNumId w:val="2"/>
   </w:num>
 </w:numbering>
 </file>

</xml_diff>